<commit_message>
label encoding & feature selection documented
</commit_message>
<xml_diff>
--- a/Chapter 3.docx
+++ b/Chapter 3.docx
@@ -1886,13 +1886,8 @@
           <w:numId w:val="2"/>
         </w:numPr>
       </w:pPr>
-      <w:proofErr w:type="spellStart"/>
-      <w:r>
-        <w:t>preprocessing</w:t>
-      </w:r>
-      <w:proofErr w:type="spellEnd"/>
-      <w:r>
-        <w:t xml:space="preserve"> + feature work</w:t>
+      <w:r>
+        <w:t>preprocessing + feature work</w:t>
       </w:r>
     </w:p>
     <w:p>
@@ -1946,13 +1941,8 @@
           <w:numId w:val="2"/>
         </w:numPr>
       </w:pPr>
-      <w:proofErr w:type="spellStart"/>
-      <w:r>
-        <w:t>preprocessing</w:t>
-      </w:r>
-      <w:proofErr w:type="spellEnd"/>
-      <w:r>
-        <w:t xml:space="preserve"> + feature selection</w:t>
+      <w:r>
+        <w:t>preprocessing + feature selection</w:t>
       </w:r>
     </w:p>
     <w:p>
@@ -2121,15 +2111,7 @@
         </w:numPr>
       </w:pPr>
       <w:r>
-        <w:t xml:space="preserve">to understand trade-offs (accuracy vs cost vs </w:t>
-      </w:r>
-      <w:proofErr w:type="spellStart"/>
-      <w:r>
-        <w:t>explainability</w:t>
-      </w:r>
-      <w:proofErr w:type="spellEnd"/>
-      <w:r>
-        <w:t>)</w:t>
+        <w:t>to understand trade-offs (accuracy vs cost vs explainability)</w:t>
       </w:r>
     </w:p>
     <w:p>
@@ -2352,13 +2334,8 @@
           <w:numId w:val="5"/>
         </w:numPr>
       </w:pPr>
-      <w:proofErr w:type="spellStart"/>
-      <w:r>
-        <w:t>Labeled</w:t>
-      </w:r>
-      <w:proofErr w:type="spellEnd"/>
-      <w:r>
-        <w:t xml:space="preserve"> benign/malicious traffic</w:t>
+      <w:r>
+        <w:t>Labeled benign/malicious traffic</w:t>
       </w:r>
     </w:p>
     <w:p>
@@ -2425,15 +2402,7 @@
         <w:t>flow samples(99% benign, &lt;1% attacks). Includes Cross Site Scripting (XSS)</w:t>
       </w:r>
       <w:r>
-        <w:t xml:space="preserve">, SQL injection and web based brut </w:t>
-      </w:r>
-      <w:proofErr w:type="spellStart"/>
-      <w:r>
-        <w:t>eforce</w:t>
-      </w:r>
-      <w:proofErr w:type="spellEnd"/>
-      <w:r>
-        <w:t xml:space="preserve"> attacks, representing application layer threats common to SME web services.</w:t>
+        <w:t>, SQL injection and web based brut eforce attacks, representing application layer threats common to SME web services.</w:t>
       </w:r>
     </w:p>
     <w:p>
@@ -2495,15 +2464,7 @@
     </w:p>
     <w:p>
       <w:r>
-        <w:t xml:space="preserve">Datasets underwent systematic </w:t>
-      </w:r>
-      <w:proofErr w:type="spellStart"/>
-      <w:r>
-        <w:t>preprocessing</w:t>
-      </w:r>
-      <w:proofErr w:type="spellEnd"/>
-      <w:r>
-        <w:t xml:space="preserve"> to ensure the quality of the datasets. Missing and infinite values were identified and removed. Eliminated duplicate rows to prevent any model bias in training. The cleaning process removed 1-6% of the sample network flows across all datasets, at the same time preserving attack/benign distributions.</w:t>
+        <w:t>Datasets underwent systematic preprocessing to ensure the quality of the datasets. Missing and infinite values were identified and removed. Eliminated duplicate rows to prevent any model bias in training. The cleaning process removed 1-6% of the sample network flows across all datasets, at the same time preserving attack/benign distributions.</w:t>
       </w:r>
     </w:p>
     <w:p>
@@ -2519,28 +2480,15 @@
       </w:r>
       <w:bookmarkEnd w:id="7"/>
       <w:r>
-        <w:t>Feature Encoding</w:t>
-      </w:r>
-    </w:p>
-    <w:p>
-      <w:r>
-        <w:t xml:space="preserve">The attack labels were encoded using </w:t>
-      </w:r>
-      <w:proofErr w:type="spellStart"/>
-      <w:r>
-        <w:t>sklearn’s</w:t>
-      </w:r>
-      <w:proofErr w:type="spellEnd"/>
-      <w:r>
-        <w:t xml:space="preserve"> ‘</w:t>
-      </w:r>
-      <w:proofErr w:type="spellStart"/>
-      <w:r>
-        <w:t>LabelEncoder</w:t>
-      </w:r>
-      <w:proofErr w:type="spellEnd"/>
-      <w:r>
-        <w:t>’, converting categorical labels to numeric values</w:t>
+        <w:t>Label</w:t>
+      </w:r>
+      <w:r>
+        <w:t xml:space="preserve"> Encoding</w:t>
+      </w:r>
+    </w:p>
+    <w:p>
+      <w:r>
+        <w:t>The attack labels were encoded using sklearn’s ‘LabelEncoder’, converting categorical labels to numeric values</w:t>
       </w:r>
       <w:r>
         <w:t xml:space="preserve"> for model training</w:t>
@@ -2706,23 +2654,7 @@
         </w:numPr>
       </w:pPr>
       <w:r>
-        <w:t>Gradient Boosting (</w:t>
-      </w:r>
-      <w:proofErr w:type="spellStart"/>
-      <w:r>
-        <w:t>XGBoost</w:t>
-      </w:r>
-      <w:proofErr w:type="spellEnd"/>
-      <w:r>
-        <w:t xml:space="preserve"> / </w:t>
-      </w:r>
-      <w:proofErr w:type="spellStart"/>
-      <w:r>
-        <w:t>LightGBM</w:t>
-      </w:r>
-      <w:proofErr w:type="spellEnd"/>
-      <w:r>
-        <w:t>)</w:t>
+        <w:t>Gradient Boosting (XGBoost / LightGBM)</w:t>
       </w:r>
       <w:r>
         <w:br/>
@@ -2776,13 +2708,8 @@
         </w:numPr>
       </w:pPr>
       <w:r>
-        <w:t xml:space="preserve">Suitability for </w:t>
-      </w:r>
-      <w:proofErr w:type="spellStart"/>
-      <w:r>
-        <w:t>explainability</w:t>
-      </w:r>
-      <w:proofErr w:type="spellEnd"/>
+        <w:t>Suitability for explainability</w:t>
+      </w:r>
     </w:p>
     <w:p>
       <w:pPr>
@@ -2864,15 +2791,7 @@
         </w:numPr>
       </w:pPr>
       <w:r>
-        <w:t xml:space="preserve">Consistent </w:t>
-      </w:r>
-      <w:proofErr w:type="spellStart"/>
-      <w:r>
-        <w:t>preprocessing</w:t>
-      </w:r>
-      <w:proofErr w:type="spellEnd"/>
-      <w:r>
-        <w:t xml:space="preserve"> across models</w:t>
+        <w:t>Consistent preprocessing across models</w:t>
       </w:r>
     </w:p>
     <w:p>
@@ -3018,7 +2937,6 @@
         </w:rPr>
         <w:t xml:space="preserve"> and </w:t>
       </w:r>
-      <w:proofErr w:type="spellStart"/>
       <w:r>
         <w:rPr>
           <w:b/>
@@ -3027,7 +2945,6 @@
         <w:t>Explainability</w:t>
       </w:r>
       <w:bookmarkEnd w:id="15"/>
-      <w:proofErr w:type="spellEnd"/>
       <w:r>
         <w:rPr>
           <w:b/>
@@ -3108,13 +3025,8 @@
       <w:bookmarkStart w:id="17" w:name="_Toc220495258"/>
       <w:r>
         <w:lastRenderedPageBreak/>
-        <w:t xml:space="preserve">3.7.2 </w:t>
-      </w:r>
-      <w:proofErr w:type="spellStart"/>
-      <w:r>
-        <w:t>Explainability</w:t>
-      </w:r>
-      <w:proofErr w:type="spellEnd"/>
+        <w:t>3.7.2 Explainability</w:t>
+      </w:r>
       <w:r>
         <w:t xml:space="preserve"> </w:t>
       </w:r>
@@ -3153,15 +3065,7 @@
         </w:numPr>
       </w:pPr>
       <w:r>
-        <w:t xml:space="preserve">Why </w:t>
-      </w:r>
-      <w:proofErr w:type="spellStart"/>
-      <w:r>
-        <w:t>explainability</w:t>
-      </w:r>
-      <w:proofErr w:type="spellEnd"/>
-      <w:r>
-        <w:t xml:space="preserve"> matters:</w:t>
+        <w:t>Why explainability matters:</w:t>
       </w:r>
     </w:p>
     <w:p>
@@ -3345,11 +3249,9 @@
           <w:numId w:val="12"/>
         </w:numPr>
       </w:pPr>
-      <w:proofErr w:type="spellStart"/>
       <w:r>
         <w:t>tcpdump</w:t>
       </w:r>
-      <w:proofErr w:type="spellEnd"/>
     </w:p>
     <w:p>
       <w:pPr>

</xml_diff>

<commit_message>
chap3 section 5 and 6
</commit_message>
<xml_diff>
--- a/Chapter 3.docx
+++ b/Chapter 3.docx
@@ -2308,156 +2308,36 @@
         <w:t xml:space="preserve"> such as, precision, recall, F1-score and false positive rate, with particular emphasis on minimising false alerts given limited SME security resources. The best performing ML method based on a combination of detection accuracy and computational efficiency is selected for testbed deployment.</w:t>
       </w:r>
     </w:p>
-    <w:p/>
-    <w:p>
-      <w:pPr>
-        <w:pStyle w:val="Heading3"/>
-      </w:pPr>
-      <w:bookmarkStart w:id="2" w:name="_Toc222168937"/>
+    <w:p>
       <w:r>
         <w:lastRenderedPageBreak/>
-        <w:t xml:space="preserve">3.2.1 </w:t>
-      </w:r>
-      <w:r>
-        <w:t>Project</w:t>
-      </w:r>
-      <w:r>
-        <w:t xml:space="preserve"> Paradigm and Approach</w:t>
-      </w:r>
-      <w:bookmarkEnd w:id="2"/>
-    </w:p>
-    <w:p>
-      <w:pPr>
-        <w:numPr>
-          <w:ilvl w:val="0"/>
-          <w:numId w:val="1"/>
-        </w:numPr>
-      </w:pPr>
-      <w:r>
-        <w:t>Experimental, quantitative evaluation</w:t>
-      </w:r>
-    </w:p>
-    <w:p>
-      <w:pPr>
-        <w:numPr>
-          <w:ilvl w:val="0"/>
-          <w:numId w:val="1"/>
-        </w:numPr>
-      </w:pPr>
-      <w:r>
-        <w:t>Offline ML evaluation + controlled testbed validation</w:t>
-      </w:r>
-    </w:p>
-    <w:p>
-      <w:pPr>
-        <w:numPr>
-          <w:ilvl w:val="0"/>
-          <w:numId w:val="1"/>
-        </w:numPr>
-      </w:pPr>
-      <w:r>
-        <w:t>Fits SME IDS research:</w:t>
-      </w:r>
-    </w:p>
-    <w:p>
-      <w:pPr>
-        <w:numPr>
-          <w:ilvl w:val="1"/>
-          <w:numId w:val="1"/>
-        </w:numPr>
-      </w:pPr>
-      <w:r>
-        <w:t>resource-aware</w:t>
-      </w:r>
-    </w:p>
-    <w:p>
-      <w:pPr>
-        <w:numPr>
-          <w:ilvl w:val="1"/>
-          <w:numId w:val="1"/>
-        </w:numPr>
-      </w:pPr>
-      <w:r>
-        <w:t>reproducible</w:t>
-      </w:r>
-    </w:p>
-    <w:p>
-      <w:pPr>
-        <w:numPr>
-          <w:ilvl w:val="1"/>
-          <w:numId w:val="1"/>
-        </w:numPr>
-      </w:pPr>
-      <w:r>
-        <w:t>practical focus</w:t>
-      </w:r>
-    </w:p>
-    <w:p>
-      <w:pPr>
-        <w:pStyle w:val="Heading3"/>
-      </w:pPr>
-      <w:bookmarkStart w:id="3" w:name="_Toc222168938"/>
-      <w:r>
-        <w:t>3.2.2 Overall System Workflow</w:t>
-      </w:r>
-      <w:bookmarkEnd w:id="3"/>
-    </w:p>
-    <w:p>
-      <w:pPr>
-        <w:numPr>
-          <w:ilvl w:val="0"/>
-          <w:numId w:val="4"/>
-        </w:numPr>
-      </w:pPr>
-      <w:r>
-        <w:t>Dataset → cleaning → feature selection</w:t>
-      </w:r>
-    </w:p>
-    <w:p>
-      <w:pPr>
-        <w:numPr>
-          <w:ilvl w:val="0"/>
-          <w:numId w:val="4"/>
-        </w:numPr>
-      </w:pPr>
-      <w:r>
-        <w:t>Train models → evaluate → compare</w:t>
-      </w:r>
-    </w:p>
-    <w:p>
-      <w:pPr>
-        <w:numPr>
-          <w:ilvl w:val="0"/>
-          <w:numId w:val="4"/>
-        </w:numPr>
-      </w:pPr>
-      <w:r>
-        <w:t>Select best-performing + practical model</w:t>
-      </w:r>
-    </w:p>
-    <w:p>
-      <w:pPr>
-        <w:numPr>
-          <w:ilvl w:val="0"/>
-          <w:numId w:val="4"/>
-        </w:numPr>
-      </w:pPr>
-      <w:r>
-        <w:t>Deploy into virtual SME network</w:t>
-      </w:r>
-    </w:p>
-    <w:p>
-      <w:pPr>
-        <w:numPr>
-          <w:ilvl w:val="0"/>
-          <w:numId w:val="4"/>
-        </w:numPr>
-      </w:pPr>
-      <w:r>
-        <w:t>Observe behaviour under attack scenarios</w:t>
-      </w:r>
-    </w:p>
-    <w:p/>
+        <w:t xml:space="preserve">Phase 2 deploys the selected model within a virtual testbed, mimicking SME network architecture and security scenarios. The environment positions an external attacker VM outside the internal LAN, with traffic traversing a </w:t>
+      </w:r>
+      <w:proofErr w:type="spellStart"/>
+      <w:r>
+        <w:t>pfSense</w:t>
+      </w:r>
+      <w:proofErr w:type="spellEnd"/>
+      <w:r>
+        <w:t xml:space="preserve"> firewall that exposes vulnerable services. A dedicated monitoring VM running Zeek network analysis executes the trained model </w:t>
+      </w:r>
+      <w:proofErr w:type="spellStart"/>
+      <w:r>
+        <w:t>forreal</w:t>
+      </w:r>
+      <w:proofErr w:type="spellEnd"/>
+      <w:r>
+        <w:t xml:space="preserve"> time intrusion detection. While all three attack types are evaluated offline in phase 1, testbed validation focuses on DDoS detection to manage project cope while demonstrating practical deployment feasibility.</w:t>
+      </w:r>
+    </w:p>
+    <w:p>
+      <w:r>
+        <w:t>This structured two-stage methodology balances comprehensive algorithmic evaluation with practical validation constraints. Offline analysis enables systematic comparison across multiple models and attack vectors</w:t>
+      </w:r>
+      <w:r>
+        <w:t xml:space="preserve"> using established benchmark datasets, while testbed validation assesses real world operational considerations such as detection latency and resource consumption that cannot be measured though offline evaluation alone. </w:t>
+      </w:r>
+    </w:p>
     <w:p>
       <w:pPr>
         <w:pStyle w:val="Heading2"/>
@@ -2466,7 +2346,16 @@
           <w:bCs/>
         </w:rPr>
       </w:pPr>
-      <w:bookmarkStart w:id="4" w:name="_Toc222168939"/>
+      <w:bookmarkStart w:id="2" w:name="_Toc222168939"/>
+    </w:p>
+    <w:p>
+      <w:pPr>
+        <w:pStyle w:val="Heading2"/>
+        <w:rPr>
+          <w:b/>
+          <w:bCs/>
+        </w:rPr>
+      </w:pPr>
       <w:r>
         <w:rPr>
           <w:b/>
@@ -2474,17 +2363,17 @@
         </w:rPr>
         <w:t>3.3 Dataset Selection and Description</w:t>
       </w:r>
-      <w:bookmarkEnd w:id="4"/>
+      <w:bookmarkEnd w:id="2"/>
     </w:p>
     <w:p>
       <w:pPr>
         <w:pStyle w:val="Heading3"/>
       </w:pPr>
-      <w:bookmarkStart w:id="5" w:name="_Toc222168940"/>
+      <w:bookmarkStart w:id="3" w:name="_Toc222168940"/>
       <w:r>
         <w:t>3.3.1 Dataset Selection Criteria</w:t>
       </w:r>
-      <w:bookmarkEnd w:id="5"/>
+      <w:bookmarkEnd w:id="3"/>
     </w:p>
     <w:p>
       <w:pPr>
@@ -2501,70 +2390,60 @@
         </w:rPr>
         <w:t>There were multiple criteria for selecting datasets for the ML approach to a lightweight ID such as; Selecting a publicly available to compare performances with relevant literature. Ensuring traffic flows are labelled benign/</w:t>
       </w:r>
-      <w:proofErr w:type="spellStart"/>
       <w:r>
         <w:rPr>
           <w:rFonts w:ascii="Calibri" w:eastAsia="Calibri" w:hAnsi="Calibri" w:cs="Calibri"/>
         </w:rPr>
-        <w:t>malicoius</w:t>
-      </w:r>
-      <w:proofErr w:type="spellEnd"/>
+        <w:t>malicious</w:t>
+      </w:r>
       <w:r>
         <w:rPr>
           <w:rFonts w:ascii="Calibri" w:eastAsia="Calibri" w:hAnsi="Calibri" w:cs="Calibri"/>
         </w:rPr>
         <w:t xml:space="preserve"> for consistent model training. The datasets should reflect </w:t>
       </w:r>
-      <w:proofErr w:type="spellStart"/>
       <w:r>
         <w:rPr>
           <w:rFonts w:ascii="Calibri" w:eastAsia="Calibri" w:hAnsi="Calibri" w:cs="Calibri"/>
         </w:rPr>
-        <w:t>realsitic</w:t>
-      </w:r>
-      <w:proofErr w:type="spellEnd"/>
+        <w:t>realistic</w:t>
+      </w:r>
       <w:r>
         <w:rPr>
           <w:rFonts w:ascii="Calibri" w:eastAsia="Calibri" w:hAnsi="Calibri" w:cs="Calibri"/>
         </w:rPr>
         <w:t xml:space="preserve"> network based attack scenarios that are relevant to </w:t>
       </w:r>
-      <w:proofErr w:type="spellStart"/>
       <w:r>
         <w:rPr>
           <w:rFonts w:ascii="Calibri" w:eastAsia="Calibri" w:hAnsi="Calibri" w:cs="Calibri"/>
         </w:rPr>
-        <w:t>intrsiuon</w:t>
-      </w:r>
-      <w:proofErr w:type="spellEnd"/>
+        <w:t>intrusion</w:t>
+      </w:r>
       <w:r>
         <w:rPr>
           <w:rFonts w:ascii="Calibri" w:eastAsia="Calibri" w:hAnsi="Calibri" w:cs="Calibri"/>
         </w:rPr>
         <w:t xml:space="preserve"> detection applications rather than host based </w:t>
       </w:r>
-      <w:proofErr w:type="spellStart"/>
       <w:r>
         <w:rPr>
           <w:rFonts w:ascii="Calibri" w:eastAsia="Calibri" w:hAnsi="Calibri" w:cs="Calibri"/>
         </w:rPr>
-        <w:t>vulnrablilties</w:t>
-      </w:r>
-      <w:proofErr w:type="spellEnd"/>
+        <w:t>vulnerabilities</w:t>
+      </w:r>
       <w:r>
         <w:rPr>
           <w:rFonts w:ascii="Calibri" w:eastAsia="Calibri" w:hAnsi="Calibri" w:cs="Calibri"/>
         </w:rPr>
         <w:t xml:space="preserve">. Finally, datasets should have established use in relevant IDS literature to position this work to provide benchmarking </w:t>
       </w:r>
-      <w:proofErr w:type="spellStart"/>
       <w:r>
         <w:rPr>
           <w:rFonts w:ascii="Calibri" w:eastAsia="Calibri" w:hAnsi="Calibri" w:cs="Calibri"/>
         </w:rPr>
-        <w:t>contexty</w:t>
-      </w:r>
-      <w:proofErr w:type="spellEnd"/>
+        <w:t>context</w:t>
+      </w:r>
       <w:r>
         <w:rPr>
           <w:rFonts w:ascii="Calibri" w:eastAsia="Calibri" w:hAnsi="Calibri" w:cs="Calibri"/>
@@ -2585,100 +2464,86 @@
         <w:rPr>
           <w:rFonts w:ascii="Calibri" w:eastAsia="Calibri" w:hAnsi="Calibri" w:cs="Calibri"/>
         </w:rPr>
-        <w:t xml:space="preserve">Taking these considerations </w:t>
-      </w:r>
-      <w:proofErr w:type="spellStart"/>
+        <w:t xml:space="preserve">Taking these considerations into account, the CIC-IDS2017 benchmark dataset was selected as the primary data source. Developed by the </w:t>
+      </w:r>
       <w:r>
         <w:rPr>
           <w:rFonts w:ascii="Calibri" w:eastAsia="Calibri" w:hAnsi="Calibri" w:cs="Calibri"/>
         </w:rPr>
-        <w:t>intoa</w:t>
-      </w:r>
-      <w:proofErr w:type="spellEnd"/>
-      <w:r>
-        <w:rPr>
-          <w:rFonts w:ascii="Calibri" w:eastAsia="Calibri" w:hAnsi="Calibri" w:cs="Calibri"/>
-        </w:rPr>
-        <w:t xml:space="preserve"> account, the CIC-IDS2017 benchmark dataset was selected as the primary data source. Developed by the </w:t>
-      </w:r>
-      <w:proofErr w:type="spellStart"/>
-      <w:r>
-        <w:rPr>
-          <w:rFonts w:ascii="Calibri" w:eastAsia="Calibri" w:hAnsi="Calibri" w:cs="Calibri"/>
-        </w:rPr>
-        <w:t>canadian</w:t>
-      </w:r>
-      <w:proofErr w:type="spellEnd"/>
+        <w:t>Canadian</w:t>
+      </w:r>
       <w:r>
         <w:rPr>
           <w:rFonts w:ascii="Calibri" w:eastAsia="Calibri" w:hAnsi="Calibri" w:cs="Calibri"/>
         </w:rPr>
         <w:t xml:space="preserve"> </w:t>
       </w:r>
-      <w:proofErr w:type="spellStart"/>
       <w:r>
         <w:rPr>
           <w:rFonts w:ascii="Calibri" w:eastAsia="Calibri" w:hAnsi="Calibri" w:cs="Calibri"/>
         </w:rPr>
-        <w:t>institure</w:t>
-      </w:r>
-      <w:proofErr w:type="spellEnd"/>
+        <w:t>Institute</w:t>
+      </w:r>
       <w:r>
         <w:rPr>
           <w:rFonts w:ascii="Calibri" w:eastAsia="Calibri" w:hAnsi="Calibri" w:cs="Calibri"/>
         </w:rPr>
-        <w:t xml:space="preserve"> for cybersecurity, CIC-IDS2017 provides </w:t>
-      </w:r>
-      <w:proofErr w:type="spellStart"/>
+        <w:t xml:space="preserve"> for </w:t>
+      </w:r>
       <w:r>
         <w:rPr>
           <w:rFonts w:ascii="Calibri" w:eastAsia="Calibri" w:hAnsi="Calibri" w:cs="Calibri"/>
         </w:rPr>
-        <w:t>label;ed</w:t>
-      </w:r>
-      <w:proofErr w:type="spellEnd"/>
+        <w:t>C</w:t>
+      </w:r>
+      <w:r>
+        <w:rPr>
+          <w:rFonts w:ascii="Calibri" w:eastAsia="Calibri" w:hAnsi="Calibri" w:cs="Calibri"/>
+        </w:rPr>
+        <w:t xml:space="preserve">ybersecurity, CIC-IDS2017 provides </w:t>
+      </w:r>
+      <w:r>
+        <w:rPr>
+          <w:rFonts w:ascii="Calibri" w:eastAsia="Calibri" w:hAnsi="Calibri" w:cs="Calibri"/>
+        </w:rPr>
+        <w:t>labelled</w:t>
+      </w:r>
       <w:r>
         <w:rPr>
           <w:rFonts w:ascii="Calibri" w:eastAsia="Calibri" w:hAnsi="Calibri" w:cs="Calibri"/>
         </w:rPr>
         <w:t xml:space="preserve"> network flow data captured form a </w:t>
       </w:r>
-      <w:proofErr w:type="spellStart"/>
       <w:r>
         <w:rPr>
           <w:rFonts w:ascii="Calibri" w:eastAsia="Calibri" w:hAnsi="Calibri" w:cs="Calibri"/>
         </w:rPr>
-        <w:t>realsiteic</w:t>
-      </w:r>
-      <w:proofErr w:type="spellEnd"/>
+        <w:t>realistic</w:t>
+      </w:r>
       <w:r>
         <w:rPr>
           <w:rFonts w:ascii="Calibri" w:eastAsia="Calibri" w:hAnsi="Calibri" w:cs="Calibri"/>
         </w:rPr>
         <w:t xml:space="preserve"> </w:t>
       </w:r>
-      <w:proofErr w:type="spellStart"/>
       <w:r>
         <w:rPr>
           <w:rFonts w:ascii="Calibri" w:eastAsia="Calibri" w:hAnsi="Calibri" w:cs="Calibri"/>
         </w:rPr>
-        <w:t>netowkr</w:t>
-      </w:r>
-      <w:proofErr w:type="spellEnd"/>
+        <w:t>network</w:t>
+      </w:r>
       <w:r>
         <w:rPr>
           <w:rFonts w:ascii="Calibri" w:eastAsia="Calibri" w:hAnsi="Calibri" w:cs="Calibri"/>
         </w:rPr>
         <w:t xml:space="preserve"> environment. The dataset has been widely used in IDS research, providing a standardised benchmark for </w:t>
       </w:r>
-      <w:proofErr w:type="spellStart"/>
       <w:r>
         <w:rPr>
           <w:rFonts w:ascii="Calibri" w:eastAsia="Calibri" w:hAnsi="Calibri" w:cs="Calibri"/>
         </w:rPr>
-        <w:t>comparitive</w:t>
-      </w:r>
-      <w:proofErr w:type="spellEnd"/>
+        <w:t>comparative</w:t>
+      </w:r>
       <w:r>
         <w:rPr>
           <w:rFonts w:ascii="Calibri" w:eastAsia="Calibri" w:hAnsi="Calibri" w:cs="Calibri"/>
@@ -2695,14 +2560,14 @@
           <w:szCs w:val="28"/>
         </w:rPr>
       </w:pPr>
-      <w:bookmarkStart w:id="6" w:name="_Toc222168941"/>
+      <w:bookmarkStart w:id="4" w:name="_Toc222168941"/>
       <w:r>
         <w:rPr>
           <w:rStyle w:val="Heading3Char"/>
         </w:rPr>
         <w:t>3.3.2 Selected Datasets</w:t>
       </w:r>
-      <w:bookmarkEnd w:id="6"/>
+      <w:bookmarkEnd w:id="4"/>
     </w:p>
     <w:p>
       <w:r>
@@ -2711,37 +2576,35 @@
     </w:p>
     <w:p>
       <w:r>
+        <w:t>DDoS Dataset: 223,082 sample</w:t>
+      </w:r>
+      <w:r>
+        <w:t xml:space="preserve"> flows</w:t>
+      </w:r>
+      <w:r>
+        <w:t xml:space="preserve"> with balanced distribution (57% attack, 43% benign, &lt;1% attacks). Contains DDoS attacks characterised by packet flooding patterns.</w:t>
+      </w:r>
+    </w:p>
+    <w:p>
+      <w:r>
+        <w:t xml:space="preserve">Web Attacks Dataset: 164,179 </w:t>
+      </w:r>
+      <w:r>
+        <w:t>flow samples(99% benign, &lt;1% attacks). Includes Cross Site Scripting (XSS)</w:t>
+      </w:r>
+      <w:r>
+        <w:t>, SQL injection and web based brut</w:t>
+      </w:r>
+      <w:r>
+        <w:t xml:space="preserve">e </w:t>
+      </w:r>
+      <w:r>
+        <w:t>force attacks, representing application layer threats common to SME web services.</w:t>
+      </w:r>
+    </w:p>
+    <w:p>
+      <w:r>
         <w:lastRenderedPageBreak/>
-        <w:t>DDoS Dataset: 223,082 sample</w:t>
-      </w:r>
-      <w:r>
-        <w:t xml:space="preserve"> flows</w:t>
-      </w:r>
-      <w:r>
-        <w:t xml:space="preserve"> with balanced distribution (57% attack, 43% benign, &lt;1% attacks). Contains DDoS attacks characterised by packet flooding patterns.</w:t>
-      </w:r>
-    </w:p>
-    <w:p>
-      <w:r>
-        <w:t xml:space="preserve">Web Attacks Dataset: 164,179 </w:t>
-      </w:r>
-      <w:r>
-        <w:t>flow samples(99% benign, &lt;1% attacks). Includes Cross Site Scripting (XSS)</w:t>
-      </w:r>
-      <w:r>
-        <w:t xml:space="preserve">, SQL injection and web based brut </w:t>
-      </w:r>
-      <w:proofErr w:type="spellStart"/>
-      <w:r>
-        <w:t>eforce</w:t>
-      </w:r>
-      <w:proofErr w:type="spellEnd"/>
-      <w:r>
-        <w:t xml:space="preserve"> attacks, representing application layer threats common to SME web services.</w:t>
-      </w:r>
-    </w:p>
-    <w:p>
-      <w:r>
         <w:t>Brute Force Dataset: 421,626 flow sample records (98% benign). Contains FTP and SSH brute force password attacks targeting common SME services.</w:t>
       </w:r>
     </w:p>
@@ -2759,7 +2622,7 @@
           <w:bCs/>
         </w:rPr>
       </w:pPr>
-      <w:bookmarkStart w:id="7" w:name="_Toc222168942"/>
+      <w:bookmarkStart w:id="5" w:name="_Toc222168942"/>
       <w:r>
         <w:rPr>
           <w:b/>
@@ -2774,98 +2637,102 @@
         </w:rPr>
         <w:t>Pre-processing and Feature Selection</w:t>
       </w:r>
+      <w:bookmarkEnd w:id="5"/>
+    </w:p>
+    <w:p>
+      <w:pPr>
+        <w:pStyle w:val="Heading3"/>
+      </w:pPr>
+      <w:bookmarkStart w:id="6" w:name="_Toc222168943"/>
+      <w:r>
+        <w:t xml:space="preserve">3.4.1 </w:t>
+      </w:r>
+      <w:r>
+        <w:t>Data Cleaning</w:t>
+      </w:r>
+      <w:bookmarkEnd w:id="6"/>
+    </w:p>
+    <w:p>
+      <w:r>
+        <w:t xml:space="preserve">Datasets underwent systematic </w:t>
+      </w:r>
+      <w:r>
+        <w:t>pre-processing</w:t>
+      </w:r>
+      <w:r>
+        <w:t xml:space="preserve"> to ensure the quality of the datasets. Missing and infinite values were identified and removed. Eliminated duplicate rows to prevent any model bias in training. The cleaning process removed 1-6% of the sample network flows across all datasets, at the same time preserving attack/benign distributions.</w:t>
+      </w:r>
+    </w:p>
+    <w:p>
+      <w:pPr>
+        <w:pStyle w:val="Heading3"/>
+      </w:pPr>
+      <w:bookmarkStart w:id="7" w:name="_Toc222168944"/>
+      <w:r>
+        <w:t>3.4.</w:t>
+      </w:r>
+      <w:r>
+        <w:t xml:space="preserve">2 </w:t>
+      </w:r>
+      <w:r>
+        <w:t>Label</w:t>
+      </w:r>
+      <w:r>
+        <w:t xml:space="preserve"> Encoding</w:t>
+      </w:r>
       <w:bookmarkEnd w:id="7"/>
     </w:p>
     <w:p>
+      <w:r>
+        <w:t xml:space="preserve">The attack labels were encoded using </w:t>
+      </w:r>
+      <w:proofErr w:type="spellStart"/>
+      <w:r>
+        <w:t>s</w:t>
+      </w:r>
+      <w:r>
+        <w:t>cikit</w:t>
+      </w:r>
+      <w:r>
+        <w:t>learn’s</w:t>
+      </w:r>
+      <w:proofErr w:type="spellEnd"/>
+      <w:r>
+        <w:t xml:space="preserve"> ‘</w:t>
+      </w:r>
+      <w:proofErr w:type="spellStart"/>
+      <w:r>
+        <w:t>LabelEncoder</w:t>
+      </w:r>
+      <w:proofErr w:type="spellEnd"/>
+      <w:r>
+        <w:t>’, converting categorical labels to numeric values</w:t>
+      </w:r>
+      <w:r>
+        <w:t xml:space="preserve"> for model training</w:t>
+      </w:r>
+      <w:r>
+        <w:t>. All network features were already numeric, meaning no further encoding was required.</w:t>
+      </w:r>
+    </w:p>
+    <w:p>
       <w:pPr>
         <w:pStyle w:val="Heading3"/>
       </w:pPr>
-      <w:bookmarkStart w:id="8" w:name="_Toc222168943"/>
-      <w:r>
-        <w:t xml:space="preserve">3.4.1 </w:t>
-      </w:r>
-      <w:r>
-        <w:t>Data Cleaning</w:t>
+      <w:bookmarkStart w:id="8" w:name="_Toc222168945"/>
+      <w:r>
+        <w:t>3.4.</w:t>
+      </w:r>
+      <w:r>
+        <w:t>3</w:t>
+      </w:r>
+      <w:r>
+        <w:t xml:space="preserve"> </w:t>
+      </w:r>
+      <w:r>
+        <w:t>Feature Selection</w:t>
       </w:r>
       <w:bookmarkEnd w:id="8"/>
-    </w:p>
-    <w:p>
-      <w:r>
-        <w:t xml:space="preserve">Datasets underwent systematic </w:t>
-      </w:r>
-      <w:proofErr w:type="spellStart"/>
-      <w:r>
-        <w:t>preprocessing</w:t>
-      </w:r>
-      <w:proofErr w:type="spellEnd"/>
-      <w:r>
-        <w:t xml:space="preserve"> to ensure the quality of the datasets. Missing and infinite values were identified and removed. Eliminated duplicate rows to prevent any model bias in training. The cleaning process removed 1-6% of the sample network flows across all datasets, at the same time preserving attack/benign distributions.</w:t>
-      </w:r>
-    </w:p>
-    <w:p>
-      <w:pPr>
-        <w:pStyle w:val="Heading3"/>
-      </w:pPr>
-      <w:bookmarkStart w:id="9" w:name="_Toc222168944"/>
-      <w:r>
-        <w:t>3.4.</w:t>
-      </w:r>
-      <w:r>
-        <w:t xml:space="preserve">2 </w:t>
-      </w:r>
-      <w:r>
-        <w:t>Label</w:t>
-      </w:r>
-      <w:r>
-        <w:t xml:space="preserve"> Encoding</w:t>
-      </w:r>
-      <w:bookmarkEnd w:id="9"/>
-    </w:p>
-    <w:p>
-      <w:r>
-        <w:t xml:space="preserve">The attack labels were encoded using </w:t>
-      </w:r>
-      <w:proofErr w:type="spellStart"/>
-      <w:r>
-        <w:t>sklearn’s</w:t>
-      </w:r>
-      <w:proofErr w:type="spellEnd"/>
-      <w:r>
-        <w:t xml:space="preserve"> ‘</w:t>
-      </w:r>
-      <w:proofErr w:type="spellStart"/>
-      <w:r>
-        <w:t>LabelEncoder</w:t>
-      </w:r>
-      <w:proofErr w:type="spellEnd"/>
-      <w:r>
-        <w:t>’, converting categorical labels to numeric values</w:t>
-      </w:r>
-      <w:r>
-        <w:t xml:space="preserve"> for model training</w:t>
-      </w:r>
-      <w:r>
-        <w:t>. All network features were already numeric, meaning no further encoding was required.</w:t>
-      </w:r>
-    </w:p>
-    <w:p>
-      <w:pPr>
-        <w:pStyle w:val="Heading3"/>
-      </w:pPr>
-      <w:bookmarkStart w:id="10" w:name="_Toc222168945"/>
-      <w:r>
-        <w:t>3.4.</w:t>
-      </w:r>
-      <w:r>
-        <w:t>3</w:t>
-      </w:r>
-      <w:r>
-        <w:t xml:space="preserve"> </w:t>
-      </w:r>
-      <w:r>
-        <w:t>Feature Selection</w:t>
-      </w:r>
-      <w:bookmarkEnd w:id="10"/>
     </w:p>
     <w:p>
       <w:r>
@@ -2924,13 +2791,12 @@
           <w:bCs/>
         </w:rPr>
       </w:pPr>
-      <w:bookmarkStart w:id="11" w:name="_Toc222168946"/>
+      <w:bookmarkStart w:id="9" w:name="_Toc222168946"/>
       <w:r>
         <w:rPr>
           <w:b/>
           <w:bCs/>
         </w:rPr>
-        <w:lastRenderedPageBreak/>
         <w:t>3.</w:t>
       </w:r>
       <w:r>
@@ -2954,7 +2820,7 @@
         </w:rPr>
         <w:t xml:space="preserve"> for Evaluation</w:t>
       </w:r>
-      <w:bookmarkEnd w:id="11"/>
+      <w:bookmarkEnd w:id="9"/>
     </w:p>
     <w:p>
       <w:r>
@@ -2985,53 +2851,46 @@
       <w:r>
         <w:t xml:space="preserve"> While deep learning has shown promise in some IDs use cases, these methods usually require substantial computational </w:t>
       </w:r>
+      <w:r>
+        <w:t>resources</w:t>
+      </w:r>
+      <w:r>
+        <w:t xml:space="preserve">, extensive training data and offer limited </w:t>
+      </w:r>
       <w:proofErr w:type="spellStart"/>
       <w:r>
-        <w:t>recources</w:t>
+        <w:t>explainability</w:t>
       </w:r>
       <w:proofErr w:type="spellEnd"/>
       <w:r>
-        <w:t xml:space="preserve">, extensive training data and offer limited </w:t>
-      </w:r>
-      <w:proofErr w:type="spellStart"/>
-      <w:r>
-        <w:t>explainability</w:t>
-      </w:r>
-      <w:proofErr w:type="spellEnd"/>
-      <w:r>
         <w:t xml:space="preserve"> constraints that conflict directly </w:t>
       </w:r>
-      <w:proofErr w:type="spellStart"/>
-      <w:r>
-        <w:t>ith</w:t>
-      </w:r>
-      <w:proofErr w:type="spellEnd"/>
+      <w:r>
+        <w:t>with</w:t>
+      </w:r>
       <w:r>
         <w:t xml:space="preserve"> the </w:t>
       </w:r>
-      <w:proofErr w:type="spellStart"/>
-      <w:r>
-        <w:t>recource</w:t>
-      </w:r>
-      <w:proofErr w:type="spellEnd"/>
-      <w:r>
-        <w:t xml:space="preserve"> limited </w:t>
-      </w:r>
-      <w:proofErr w:type="spellStart"/>
-      <w:r>
-        <w:t>SMe</w:t>
-      </w:r>
-      <w:proofErr w:type="spellEnd"/>
+      <w:r>
+        <w:t>resource</w:t>
+      </w:r>
+      <w:r>
+        <w:t xml:space="preserve"> limited SM</w:t>
+      </w:r>
+      <w:r>
+        <w:t>E</w:t>
+      </w:r>
       <w:r>
         <w:t xml:space="preserve"> environment context and interpretability requirements of this project.</w:t>
       </w:r>
     </w:p>
     <w:p>
-      <w:bookmarkStart w:id="12" w:name="_Toc222168947"/>
+      <w:bookmarkStart w:id="10" w:name="_Toc222168947"/>
       <w:r>
         <w:rPr>
           <w:rStyle w:val="Heading3Char"/>
         </w:rPr>
+        <w:lastRenderedPageBreak/>
         <w:t xml:space="preserve">3.5.1 </w:t>
       </w:r>
       <w:r>
@@ -3040,193 +2899,230 @@
         </w:rPr>
         <w:t>Random Forest</w:t>
       </w:r>
+      <w:bookmarkEnd w:id="10"/>
+      <w:r>
+        <w:br/>
+      </w:r>
+      <w:r>
+        <w:t>The primary candidate model selected was Random Forest due to its established performance in intrusion detection literature,</w:t>
+      </w:r>
+      <w:r>
+        <w:t xml:space="preserve"> </w:t>
+      </w:r>
+      <w:r>
+        <w:t>computational efficiency which is suitable for SME deployment</w:t>
+      </w:r>
+      <w:r>
+        <w:t xml:space="preserve"> and inherent </w:t>
+      </w:r>
+      <w:proofErr w:type="spellStart"/>
+      <w:r>
+        <w:t>explainability</w:t>
+      </w:r>
+      <w:proofErr w:type="spellEnd"/>
+      <w:r>
+        <w:t xml:space="preserve"> through feature importance metrics. As Random Forest is an ensemble method that combines predictions on multiple decision trees, Random Forest is able to deal with data with high dimensionality efficiently. The models ability to generate feature importance scores</w:t>
+      </w:r>
+      <w:r>
+        <w:t xml:space="preserve"> </w:t>
+      </w:r>
+      <w:r>
+        <w:t xml:space="preserve">aligns with the project objective which is to incorporate </w:t>
+      </w:r>
+      <w:proofErr w:type="spellStart"/>
+      <w:r>
+        <w:t>explainability</w:t>
+      </w:r>
+      <w:proofErr w:type="spellEnd"/>
+      <w:r>
+        <w:t xml:space="preserve"> into the IDS, one that SME admins can both understand and trust.</w:t>
+      </w:r>
+    </w:p>
+    <w:p>
+      <w:pPr>
+        <w:pStyle w:val="Heading3"/>
+      </w:pPr>
+      <w:bookmarkStart w:id="11" w:name="_Toc222168948"/>
+      <w:r>
+        <w:t xml:space="preserve">3.5.2 </w:t>
+      </w:r>
+      <w:r>
+        <w:t>Support Vector Machining (SVM)</w:t>
+      </w:r>
+      <w:bookmarkEnd w:id="11"/>
+    </w:p>
+    <w:p>
+      <w:r>
+        <w:t xml:space="preserve">To provide algorithmic diversity, SVM was included to provide a fundamentally different classification approach based on finding optimal hyperplanes in feature space, rather than tree based decision boundaries. SVM has demonstrated string performance on binary and multi class classification tasks in network </w:t>
+      </w:r>
+      <w:r>
+        <w:t>intrusion</w:t>
+      </w:r>
+      <w:r>
+        <w:t xml:space="preserve"> detection applications</w:t>
+      </w:r>
+      <w:r>
+        <w:t xml:space="preserve">. Without scaling, features with large magnitudes </w:t>
+      </w:r>
+      <w:proofErr w:type="spellStart"/>
+      <w:r>
+        <w:t>ie</w:t>
+      </w:r>
+      <w:proofErr w:type="spellEnd"/>
+      <w:r>
+        <w:t xml:space="preserve"> Flow Duration in milliseconds, dominate the weighted sum even when assigned small weights, effectively marginalizing features with smaller ranges such as packet counts. </w:t>
+      </w:r>
+      <w:proofErr w:type="spellStart"/>
+      <w:r>
+        <w:t>StandardScaler</w:t>
+      </w:r>
+      <w:proofErr w:type="spellEnd"/>
+      <w:r>
+        <w:t xml:space="preserve"> normalization ensures all features contribute proportionally to the decision boundary by transforming each feature to zero mean and unit variance.</w:t>
+      </w:r>
+      <w:r>
+        <w:t xml:space="preserve"> While more computationally intensive than tree based models, SVM provides a val</w:t>
+      </w:r>
+      <w:r>
+        <w:t xml:space="preserve">uable comparison point foe understanding whether alternative ML approaches offer any </w:t>
+      </w:r>
+      <w:r>
+        <w:t>performance</w:t>
+      </w:r>
+      <w:r>
+        <w:t xml:space="preserve"> advantages.</w:t>
+      </w:r>
+    </w:p>
+    <w:p>
+      <w:pPr>
+        <w:pStyle w:val="Heading3"/>
+      </w:pPr>
+      <w:bookmarkStart w:id="12" w:name="_Toc222168949"/>
+      <w:r>
+        <w:t>3.5.</w:t>
+      </w:r>
+      <w:r>
+        <w:t>3</w:t>
+      </w:r>
+      <w:r>
+        <w:t xml:space="preserve"> </w:t>
+      </w:r>
+      <w:r>
+        <w:t>Extreme Gradient Boosting (</w:t>
+      </w:r>
+      <w:proofErr w:type="spellStart"/>
+      <w:r>
+        <w:t>XGBoost</w:t>
+      </w:r>
+      <w:proofErr w:type="spellEnd"/>
+      <w:r>
+        <w:t>)</w:t>
+      </w:r>
       <w:bookmarkEnd w:id="12"/>
-      <w:r>
-        <w:br/>
-      </w:r>
-      <w:r>
-        <w:t xml:space="preserve">The primary candidate model selected was Random Forest due to its established performance in intrusion detection </w:t>
-      </w:r>
+    </w:p>
+    <w:p>
       <w:proofErr w:type="spellStart"/>
       <w:r>
-        <w:t>literature,computational</w:t>
+        <w:t>XGBoost</w:t>
       </w:r>
       <w:proofErr w:type="spellEnd"/>
       <w:r>
-        <w:t xml:space="preserve"> efficiency which is suitable for SME deployment</w:t>
-      </w:r>
-      <w:r>
-        <w:t xml:space="preserve"> and inherent </w:t>
+        <w:t xml:space="preserve"> represents a modern gradient boosting framework that has gained prominence in machine learning applications. Unlike Random Forest’s parallel ensemble approach with decision trees, </w:t>
       </w:r>
       <w:proofErr w:type="spellStart"/>
       <w:r>
-        <w:t>explainability</w:t>
+        <w:t>XGBoost</w:t>
       </w:r>
       <w:proofErr w:type="spellEnd"/>
       <w:r>
-        <w:t xml:space="preserve"> through feature importance metrics. As Random Forest is an ensemble method that combines predictions on multiple decision trees, Random Forest is able to deal with data with high dimensionality efficiently. The models ability to generate feature importance </w:t>
+        <w:t xml:space="preserve"> builds them sequentially w</w:t>
+      </w:r>
+      <w:r>
+        <w:t xml:space="preserve">ith each tree attempting to correct any previous tree’s mistakes. The framework may offer performance improvements over  standard Random Forest </w:t>
+      </w:r>
+      <w:r>
+        <w:t>implementations</w:t>
+      </w:r>
+      <w:r>
+        <w:t xml:space="preserve"> due to optimised computation.</w:t>
+      </w:r>
+      <w:r>
+        <w:t xml:space="preserve"> Its inclusion aims to evaluate whether advanced </w:t>
+      </w:r>
+      <w:r>
+        <w:t>ensemble</w:t>
+      </w:r>
+      <w:r>
+        <w:t xml:space="preserve"> methods provide any sufficient boost  in detection accuracy to justify that increase in computational complexity when optimising for </w:t>
+      </w:r>
+      <w:r>
+        <w:t>resource</w:t>
+      </w:r>
+      <w:r>
+        <w:t xml:space="preserve"> constrained SME environments.</w:t>
+      </w:r>
+    </w:p>
+    <w:p>
+      <w:r>
+        <w:t xml:space="preserve">While </w:t>
       </w:r>
       <w:proofErr w:type="spellStart"/>
       <w:r>
-        <w:t>scoresaligns</w:t>
+        <w:t>XGBoost</w:t>
       </w:r>
       <w:proofErr w:type="spellEnd"/>
       <w:r>
-        <w:t xml:space="preserve"> with the project objective which is to incorporate </w:t>
+        <w:t xml:space="preserve"> offers a modern gradient boosting framework that is widely adopted in </w:t>
       </w:r>
       <w:proofErr w:type="spellStart"/>
       <w:r>
-        <w:t>explainability</w:t>
+        <w:t>borh</w:t>
       </w:r>
       <w:proofErr w:type="spellEnd"/>
       <w:r>
-        <w:t xml:space="preserve"> into the IDS, one that SME admins can both understand and trust.</w:t>
-      </w:r>
-    </w:p>
-    <w:p>
-      <w:pPr>
-        <w:pStyle w:val="Heading3"/>
-      </w:pPr>
-      <w:bookmarkStart w:id="13" w:name="_Toc222168948"/>
-      <w:r>
-        <w:t xml:space="preserve">3.5.2 </w:t>
-      </w:r>
-      <w:r>
-        <w:t>Support Vector Machining (SVM)</w:t>
-      </w:r>
-      <w:bookmarkEnd w:id="13"/>
-    </w:p>
-    <w:p>
-      <w:r>
-        <w:t xml:space="preserve">To provide algorithmic diversity, SVM was included to provide a fundamentally different classification approach based on finding optimal hyperplanes in feature space, rather than tree based decision boundaries. SVM has demonstrated string performance on binary and multi class classification tasks in network </w:t>
+        <w:t xml:space="preserve"> research and industry, recent developments </w:t>
       </w:r>
       <w:proofErr w:type="spellStart"/>
       <w:r>
-        <w:t>intrustion</w:t>
+        <w:t>habe</w:t>
       </w:r>
       <w:proofErr w:type="spellEnd"/>
       <w:r>
-        <w:t xml:space="preserve"> detection applications</w:t>
-      </w:r>
-      <w:r>
-        <w:t xml:space="preserve">. Without scaling, features with large magnitudes </w:t>
+        <w:t xml:space="preserve"> brought forward increasingly optimised variants. For example, </w:t>
       </w:r>
       <w:proofErr w:type="spellStart"/>
       <w:r>
-        <w:t>ie</w:t>
+        <w:t>CatBoost</w:t>
       </w:r>
       <w:proofErr w:type="spellEnd"/>
       <w:r>
-        <w:t xml:space="preserve"> Flow Duration in milliseconds, dominate the weighted sum even when assigned small weights, effectively marginalizing features with smaller ranges such as packet counts. </w:t>
+        <w:t xml:space="preserve"> (Yandex, 20188) </w:t>
+      </w:r>
+      <w:r>
+        <w:t xml:space="preserve">incorporates ordered boosting and native categorical feature parsing which in turns reduces overfitting and improves model generalisation. </w:t>
+      </w:r>
+      <w:r>
+        <w:t xml:space="preserve">However this research employs </w:t>
       </w:r>
       <w:proofErr w:type="spellStart"/>
       <w:r>
-        <w:t>StandardScaler</w:t>
+        <w:t>XGBoost</w:t>
       </w:r>
       <w:proofErr w:type="spellEnd"/>
       <w:r>
-        <w:t xml:space="preserve"> normalization ensures all features contribute proportionally to the decision boundary by transforming each feature to zero mean and unit variance.</w:t>
-      </w:r>
-      <w:r>
-        <w:t xml:space="preserve"> While more computationally intensive than tree based models, SVM provides a val</w:t>
-      </w:r>
-      <w:r>
-        <w:t xml:space="preserve">uable comparison point foe understanding whether alternative ML approaches offer any </w:t>
+        <w:t xml:space="preserve"> as a well established baseline that represents modern gradient boosting capabilities, as it provides a stable and production ready framework with extensive validation across a variety of applications in ML. Future work could evaluate whether </w:t>
       </w:r>
       <w:proofErr w:type="spellStart"/>
       <w:r>
-        <w:t>perfomnace</w:t>
+        <w:t>CatBoost’s</w:t>
       </w:r>
       <w:proofErr w:type="spellEnd"/>
       <w:r>
-        <w:t xml:space="preserve"> advantages.</w:t>
-      </w:r>
-    </w:p>
-    <w:p>
-      <w:pPr>
-        <w:pStyle w:val="Heading3"/>
-      </w:pPr>
-      <w:bookmarkStart w:id="14" w:name="_Toc222168949"/>
-      <w:r>
-        <w:t>3.5.</w:t>
-      </w:r>
-      <w:r>
-        <w:t>3</w:t>
-      </w:r>
-      <w:r>
-        <w:t xml:space="preserve"> </w:t>
-      </w:r>
-      <w:r>
-        <w:t>Extreme Gradient Boosting (</w:t>
-      </w:r>
-      <w:proofErr w:type="spellStart"/>
-      <w:r>
-        <w:t>XGBoost</w:t>
-      </w:r>
-      <w:proofErr w:type="spellEnd"/>
-      <w:r>
-        <w:t>)</w:t>
-      </w:r>
-      <w:bookmarkEnd w:id="14"/>
-    </w:p>
-    <w:p>
-      <w:proofErr w:type="spellStart"/>
-      <w:r>
-        <w:t>XGBoost</w:t>
-      </w:r>
-      <w:proofErr w:type="spellEnd"/>
-      <w:r>
-        <w:t xml:space="preserve"> represents a modern gradient boosting framework that has gained prominence in machine learning applications. Unlike Random Forest’s parallel ensemble approach with decision trees, </w:t>
-      </w:r>
-      <w:proofErr w:type="spellStart"/>
-      <w:r>
-        <w:t>XGBoost</w:t>
-      </w:r>
-      <w:proofErr w:type="spellEnd"/>
-      <w:r>
-        <w:t xml:space="preserve"> builds them sequentially w</w:t>
-      </w:r>
-      <w:r>
-        <w:t xml:space="preserve">ith each tree attempting to correct any previous tree’s mistakes. The framework may offer performance improvements over  standard Random Forest </w:t>
-      </w:r>
-      <w:proofErr w:type="spellStart"/>
-      <w:r>
-        <w:t>implimentations</w:t>
-      </w:r>
-      <w:proofErr w:type="spellEnd"/>
-      <w:r>
-        <w:t xml:space="preserve"> due to optimised computation.</w:t>
-      </w:r>
-      <w:r>
-        <w:t xml:space="preserve"> Its inclusion aims to evaluate whether advanced </w:t>
-      </w:r>
-      <w:proofErr w:type="spellStart"/>
-      <w:r>
-        <w:t>ene</w:t>
-      </w:r>
-      <w:proofErr w:type="spellEnd"/>
-      <w:r>
-        <w:t>=</w:t>
-      </w:r>
-      <w:proofErr w:type="spellStart"/>
-      <w:r>
-        <w:t>semble</w:t>
-      </w:r>
-      <w:proofErr w:type="spellEnd"/>
-      <w:r>
-        <w:t xml:space="preserve"> methods provide any sufficient boost  in </w:t>
+        <w:t xml:space="preserve"> specific optimisations offer any meaningful </w:t>
       </w:r>
       <w:r>
         <w:lastRenderedPageBreak/>
-        <w:t xml:space="preserve">detection accuracy to justify that increase in computational complexity when optimising for </w:t>
-      </w:r>
-      <w:proofErr w:type="spellStart"/>
-      <w:r>
-        <w:t>recource</w:t>
-      </w:r>
-      <w:proofErr w:type="spellEnd"/>
-      <w:r>
-        <w:t xml:space="preserve"> constrained SME environments.</w:t>
+        <w:t>advantages for resource constrained SME environments, particularly regarding training efficiency and memory usage on limited hardware.</w:t>
       </w:r>
     </w:p>
     <w:p/>
@@ -3238,7 +3134,7 @@
           <w:bCs/>
         </w:rPr>
       </w:pPr>
-      <w:bookmarkStart w:id="15" w:name="_Toc222168950"/>
+      <w:bookmarkStart w:id="13" w:name="_Toc222168950"/>
       <w:r>
         <w:rPr>
           <w:b/>
@@ -3267,102 +3163,109 @@
         </w:rPr>
         <w:t xml:space="preserve"> Strategy</w:t>
       </w:r>
+      <w:bookmarkEnd w:id="13"/>
+    </w:p>
+    <w:p>
+      <w:pPr>
+        <w:pStyle w:val="Heading3"/>
+      </w:pPr>
+      <w:bookmarkStart w:id="14" w:name="_Toc222168951"/>
+      <w:r>
+        <w:t>3.6.1 Training Procedure</w:t>
+      </w:r>
+      <w:bookmarkEnd w:id="14"/>
+    </w:p>
+    <w:p>
+      <w:r>
+        <w:t xml:space="preserve">Each of the three models were trained independently on each dataset using an 80/20 test split </w:t>
+      </w:r>
+      <w:r>
+        <w:t>with strat</w:t>
+      </w:r>
+      <w:r>
+        <w:t>ifi</w:t>
+      </w:r>
+      <w:r>
+        <w:t xml:space="preserve">ed sampling </w:t>
+      </w:r>
+      <w:r>
+        <w:t>(stratify=y)</w:t>
+      </w:r>
+      <w:r>
+        <w:t xml:space="preserve"> </w:t>
+      </w:r>
+      <w:r>
+        <w:t xml:space="preserve">to preserve the original class </w:t>
+      </w:r>
+      <w:r>
+        <w:t>distribution</w:t>
+      </w:r>
+      <w:r>
+        <w:t xml:space="preserve"> from the original dataset, preventing any bias training</w:t>
+      </w:r>
+      <w:r>
+        <w:t xml:space="preserve"> through mitigating any class imbalances across splits</w:t>
+      </w:r>
+      <w:r>
+        <w:t xml:space="preserve">. </w:t>
+      </w:r>
+      <w:r>
+        <w:t xml:space="preserve">Feature scaling wasn’t need for Random Forest and </w:t>
+      </w:r>
+      <w:proofErr w:type="spellStart"/>
+      <w:r>
+        <w:t>XGBoost</w:t>
+      </w:r>
+      <w:proofErr w:type="spellEnd"/>
+      <w:r>
+        <w:t xml:space="preserve"> as such models being tree based meaning no weighted sums</w:t>
+      </w:r>
+      <w:r>
+        <w:t>,</w:t>
+      </w:r>
+      <w:r>
+        <w:t xml:space="preserve"> </w:t>
+      </w:r>
+      <w:proofErr w:type="spellStart"/>
+      <w:r>
+        <w:t>StandardScaler</w:t>
+      </w:r>
+      <w:proofErr w:type="spellEnd"/>
+      <w:r>
+        <w:t xml:space="preserve"> was used for SVM as it is distance based, making it sensitive to features that are large numbers. </w:t>
+      </w:r>
+      <w:proofErr w:type="spellStart"/>
+      <w:r>
+        <w:t>T</w:t>
+      </w:r>
+      <w:proofErr w:type="spellEnd"/>
+      <w:r>
+        <w:t xml:space="preserve"> ensure the </w:t>
+      </w:r>
+      <w:r>
+        <w:t>reproducibility</w:t>
+      </w:r>
+      <w:r>
+        <w:t xml:space="preserve"> of randomness across the model training pipeline, </w:t>
+      </w:r>
+      <w:proofErr w:type="spellStart"/>
+      <w:r>
+        <w:t>random_state</w:t>
+      </w:r>
+      <w:proofErr w:type="spellEnd"/>
+      <w:r>
+        <w:t>=42 was selected to ensure reproductible results.</w:t>
+      </w:r>
+    </w:p>
+    <w:p>
+      <w:pPr>
+        <w:pStyle w:val="Heading3"/>
+      </w:pPr>
+      <w:bookmarkStart w:id="15" w:name="_Toc222168952"/>
+      <w:r>
+        <w:t>3.6.2 Evaluation Metrics</w:t>
+      </w:r>
       <w:bookmarkEnd w:id="15"/>
-    </w:p>
-    <w:p>
-      <w:pPr>
-        <w:pStyle w:val="Heading3"/>
-      </w:pPr>
-      <w:bookmarkStart w:id="16" w:name="_Toc222168951"/>
-      <w:r>
-        <w:t>3.6.1 Training Procedure</w:t>
-      </w:r>
-      <w:bookmarkEnd w:id="16"/>
-    </w:p>
-    <w:p>
-      <w:r>
-        <w:t xml:space="preserve">Each of the three models were trained independently on each dataset using an 80/20 test split </w:t>
-      </w:r>
-      <w:r>
-        <w:t xml:space="preserve">with </w:t>
-      </w:r>
-      <w:proofErr w:type="spellStart"/>
-      <w:r>
-        <w:t>stratisfied</w:t>
-      </w:r>
-      <w:proofErr w:type="spellEnd"/>
-      <w:r>
-        <w:t xml:space="preserve"> sampling to preserve the original class </w:t>
-      </w:r>
-      <w:proofErr w:type="spellStart"/>
-      <w:r>
-        <w:t>distrubutin</w:t>
-      </w:r>
-      <w:proofErr w:type="spellEnd"/>
-      <w:r>
-        <w:t xml:space="preserve"> from the original dataset, preventing any bias training. </w:t>
-      </w:r>
-      <w:r>
-        <w:t xml:space="preserve">Feature scaling wasn’t need for Random Forest and </w:t>
-      </w:r>
-      <w:proofErr w:type="spellStart"/>
-      <w:r>
-        <w:t>XGBoost</w:t>
-      </w:r>
-      <w:proofErr w:type="spellEnd"/>
-      <w:r>
-        <w:t xml:space="preserve"> as such models being tree based meaning no weighted sums or </w:t>
-      </w:r>
-      <w:proofErr w:type="spellStart"/>
-      <w:r>
-        <w:t>threshholds</w:t>
-      </w:r>
-      <w:proofErr w:type="spellEnd"/>
-      <w:r>
-        <w:t xml:space="preserve">, </w:t>
-      </w:r>
-      <w:proofErr w:type="spellStart"/>
-      <w:r>
-        <w:t>StandardScaler</w:t>
-      </w:r>
-      <w:proofErr w:type="spellEnd"/>
-      <w:r>
-        <w:t xml:space="preserve"> was used for SVM as it is distance based, making it sensitive to features that are large numbers. </w:t>
-      </w:r>
-      <w:proofErr w:type="spellStart"/>
-      <w:r>
-        <w:t>T</w:t>
-      </w:r>
-      <w:proofErr w:type="spellEnd"/>
-      <w:r>
-        <w:t xml:space="preserve"> ensure the </w:t>
-      </w:r>
-      <w:proofErr w:type="spellStart"/>
-      <w:r>
-        <w:t>reprodutibiity</w:t>
-      </w:r>
-      <w:proofErr w:type="spellEnd"/>
-      <w:r>
-        <w:t xml:space="preserve"> of randomness across the model training pipeline, </w:t>
-      </w:r>
-      <w:proofErr w:type="spellStart"/>
-      <w:r>
-        <w:t>random_state</w:t>
-      </w:r>
-      <w:proofErr w:type="spellEnd"/>
-      <w:r>
-        <w:t>=42 was selected to ensure reproductible results.</w:t>
-      </w:r>
-    </w:p>
-    <w:p>
-      <w:pPr>
-        <w:pStyle w:val="Heading3"/>
-      </w:pPr>
-      <w:bookmarkStart w:id="17" w:name="_Toc222168952"/>
-      <w:r>
-        <w:t>3.6.2 Evaluation Metrics</w:t>
-      </w:r>
-      <w:bookmarkEnd w:id="17"/>
     </w:p>
     <w:p>
       <w:r>
@@ -3436,19 +3339,15 @@
       <w:r>
         <w:t xml:space="preserve">F1 Score provides a balanced metric as the harmonic mean of </w:t>
       </w:r>
-      <w:proofErr w:type="spellStart"/>
-      <w:r>
-        <w:t>precison</w:t>
-      </w:r>
-      <w:proofErr w:type="spellEnd"/>
+      <w:r>
+        <w:t>precision</w:t>
+      </w:r>
       <w:r>
         <w:t xml:space="preserve"> and recall, giving equal weight to both false positives and false negatives. This metric is particularly useful when comparing models across datasets with different class </w:t>
       </w:r>
-      <w:proofErr w:type="spellStart"/>
-      <w:r>
-        <w:t>distributins</w:t>
-      </w:r>
-      <w:proofErr w:type="spellEnd"/>
+      <w:r>
+        <w:t>distributions</w:t>
+      </w:r>
       <w:r>
         <w:t>.</w:t>
       </w:r>
@@ -3463,11 +3362,9 @@
       <w:r>
         <w:t xml:space="preserve">False Positive Rate directly measures the </w:t>
       </w:r>
-      <w:proofErr w:type="spellStart"/>
-      <w:r>
-        <w:t>proportiin</w:t>
-      </w:r>
-      <w:proofErr w:type="spellEnd"/>
+      <w:r>
+        <w:t>proportion</w:t>
+      </w:r>
       <w:r>
         <w:t xml:space="preserve"> of benign traffic being wrongly classified as malicious. FPR is often more operationally relevant than precision alone in IDS contexts as even  a 1% FPR on high volume networks can generate thousands of false alerts daily, rendering the system potentially unusable.</w:t>
       </w:r>
@@ -3475,15 +3372,13 @@
     <w:p>
       <w:r>
         <w:lastRenderedPageBreak/>
-        <w:t xml:space="preserve">Additionally, confusion matrices </w:t>
-      </w:r>
-      <w:proofErr w:type="spellStart"/>
-      <w:r>
-        <w:t>weregenerated</w:t>
-      </w:r>
-      <w:proofErr w:type="spellEnd"/>
-      <w:r>
-        <w:t xml:space="preserve"> to provide detailed per class performance analysis, which is particularly important for the web attacks dataset where minority attack classes took up less than 1% of samples.</w:t>
+        <w:t>Additionally, confusion matrices were</w:t>
+      </w:r>
+      <w:r>
+        <w:t xml:space="preserve"> </w:t>
+      </w:r>
+      <w:r>
+        <w:t>generated to provide detailed per class performance analysis, which is particularly important for the web attacks dataset where minority attack classes took up less than 1% of samples.</w:t>
       </w:r>
     </w:p>
     <w:p/>
@@ -3495,7 +3390,7 @@
           <w:bCs/>
         </w:rPr>
       </w:pPr>
-      <w:bookmarkStart w:id="18" w:name="_Toc222168953"/>
+      <w:bookmarkStart w:id="16" w:name="_Toc222168953"/>
       <w:r>
         <w:rPr>
           <w:b/>
@@ -3539,7 +3434,7 @@
         </w:rPr>
         <w:t>Explainability</w:t>
       </w:r>
-      <w:bookmarkEnd w:id="18"/>
+      <w:bookmarkEnd w:id="16"/>
       <w:proofErr w:type="spellEnd"/>
       <w:r>
         <w:rPr>
@@ -3553,11 +3448,11 @@
       <w:pPr>
         <w:pStyle w:val="Heading3"/>
       </w:pPr>
-      <w:bookmarkStart w:id="19" w:name="_Toc222168954"/>
+      <w:bookmarkStart w:id="17" w:name="_Toc222168954"/>
       <w:r>
         <w:t>3.7.1 Model Comparison and Selection Criteria</w:t>
       </w:r>
-      <w:bookmarkEnd w:id="19"/>
+      <w:bookmarkEnd w:id="17"/>
     </w:p>
     <w:p>
       <w:pPr>
@@ -3618,7 +3513,7 @@
       <w:pPr>
         <w:pStyle w:val="Heading3"/>
       </w:pPr>
-      <w:bookmarkStart w:id="20" w:name="_Toc222168955"/>
+      <w:bookmarkStart w:id="18" w:name="_Toc222168955"/>
       <w:r>
         <w:t xml:space="preserve">3.7.2 </w:t>
       </w:r>
@@ -3633,7 +3528,7 @@
       <w:r>
         <w:t>Techniques</w:t>
       </w:r>
-      <w:bookmarkEnd w:id="20"/>
+      <w:bookmarkEnd w:id="18"/>
     </w:p>
     <w:p>
       <w:pPr>
@@ -3644,17 +3539,6 @@
       </w:pPr>
       <w:r>
         <w:t>Feature importance (tree-based)</w:t>
-      </w:r>
-    </w:p>
-    <w:p>
-      <w:pPr>
-        <w:numPr>
-          <w:ilvl w:val="0"/>
-          <w:numId w:val="11"/>
-        </w:numPr>
-      </w:pPr>
-      <w:r>
-        <w:t>SHAP / permutation importance</w:t>
       </w:r>
     </w:p>
     <w:p>
@@ -3722,7 +3606,7 @@
           <w:bCs/>
         </w:rPr>
       </w:pPr>
-      <w:bookmarkStart w:id="21" w:name="_Toc222168956"/>
+      <w:bookmarkStart w:id="19" w:name="_Toc222168956"/>
       <w:r>
         <w:rPr>
           <w:b/>
@@ -3772,17 +3656,17 @@
         </w:rPr>
         <w:t xml:space="preserve"> and Deployment</w:t>
       </w:r>
-      <w:bookmarkEnd w:id="21"/>
+      <w:bookmarkEnd w:id="19"/>
     </w:p>
     <w:p>
       <w:pPr>
         <w:pStyle w:val="Heading3"/>
       </w:pPr>
-      <w:bookmarkStart w:id="22" w:name="_Toc222168957"/>
+      <w:bookmarkStart w:id="20" w:name="_Toc222168957"/>
       <w:r>
         <w:t>3.8.1 Virtual Testbed Design</w:t>
       </w:r>
-      <w:bookmarkEnd w:id="22"/>
+      <w:bookmarkEnd w:id="20"/>
     </w:p>
     <w:p>
       <w:pPr>
@@ -3871,7 +3755,6 @@
         </w:numPr>
       </w:pPr>
       <w:r>
-        <w:lastRenderedPageBreak/>
         <w:t>optional Suricata</w:t>
       </w:r>
     </w:p>
@@ -3880,11 +3763,11 @@
       <w:pPr>
         <w:pStyle w:val="Heading3"/>
       </w:pPr>
-      <w:bookmarkStart w:id="23" w:name="_Toc222168958"/>
+      <w:bookmarkStart w:id="21" w:name="_Toc222168958"/>
       <w:r>
         <w:t>3.8.2 IDS Deployment Scenario</w:t>
       </w:r>
-      <w:bookmarkEnd w:id="23"/>
+      <w:bookmarkEnd w:id="21"/>
     </w:p>
     <w:p>
       <w:pPr>
@@ -3965,7 +3848,7 @@
           <w:bCs/>
         </w:rPr>
       </w:pPr>
-      <w:bookmarkStart w:id="24" w:name="_Toc222168959"/>
+      <w:bookmarkStart w:id="22" w:name="_Toc222168959"/>
       <w:r>
         <w:rPr>
           <w:b/>
@@ -4008,7 +3891,7 @@
         </w:rPr>
         <w:t>Considerations</w:t>
       </w:r>
-      <w:bookmarkEnd w:id="24"/>
+      <w:bookmarkEnd w:id="22"/>
     </w:p>
     <w:p>
       <w:pPr>
@@ -4085,7 +3968,7 @@
           <w:bCs/>
         </w:rPr>
       </w:pPr>
-      <w:bookmarkStart w:id="25" w:name="_Toc222168960"/>
+      <w:bookmarkStart w:id="23" w:name="_Toc222168960"/>
       <w:r>
         <w:rPr>
           <w:b/>
@@ -4114,7 +3997,7 @@
         </w:rPr>
         <w:t>Chapter Summary</w:t>
       </w:r>
-      <w:bookmarkEnd w:id="25"/>
+      <w:bookmarkEnd w:id="23"/>
     </w:p>
     <w:p>
       <w:pPr>

</xml_diff>